<commit_message>
modify RSD and add USECASE V:1
</commit_message>
<xml_diff>
--- a/RSD.docx
+++ b/RSD.docx
@@ -5097,9 +5097,355 @@
     <w:p>
       <w:pPr>
         <w:rPr>
-          <w:rFonts w:asciiTheme="majorHAnsi" w:hAnsiTheme="majorHAnsi" w:cstheme="majorHAnsi"/>
-          <w:sz w:val="28"/>
-          <w:szCs w:val="28"/>
+          <w:rFonts w:asciiTheme="majorHAnsi" w:eastAsia="Calibri" w:hAnsiTheme="majorHAnsi" w:cstheme="majorHAnsi"/>
+          <w:sz w:val="28"/>
+          <w:szCs w:val="28"/>
+        </w:rPr>
+      </w:pPr>
+      <w:r>
+        <w:rPr>
+          <w:rFonts w:asciiTheme="majorHAnsi" w:eastAsia="Calibri" w:hAnsiTheme="majorHAnsi" w:cstheme="majorHAnsi"/>
+          <w:color w:val="FF0000"/>
+          <w:sz w:val="28"/>
+          <w:szCs w:val="28"/>
+        </w:rPr>
+        <w:t>REQ-</w:t>
+      </w:r>
+      <w:r>
+        <w:rPr>
+          <w:rFonts w:asciiTheme="majorHAnsi" w:eastAsia="Calibri" w:hAnsiTheme="majorHAnsi" w:cstheme="majorHAnsi"/>
+          <w:color w:val="FF0000"/>
+          <w:sz w:val="28"/>
+          <w:szCs w:val="28"/>
+        </w:rPr>
+        <w:t>7</w:t>
+      </w:r>
+      <w:r>
+        <w:rPr>
+          <w:rFonts w:asciiTheme="majorHAnsi" w:eastAsia="Calibri" w:hAnsiTheme="majorHAnsi" w:cstheme="majorHAnsi"/>
+          <w:color w:val="FF0000"/>
+          <w:sz w:val="28"/>
+          <w:szCs w:val="28"/>
+        </w:rPr>
+        <w:t xml:space="preserve">:    </w:t>
+      </w:r>
+      <w:r>
+        <w:rPr>
+          <w:rFonts w:asciiTheme="majorHAnsi" w:eastAsia="Calibri" w:hAnsiTheme="majorHAnsi" w:cstheme="majorHAnsi"/>
+          <w:color w:val="FF0000"/>
+          <w:sz w:val="28"/>
+          <w:szCs w:val="28"/>
+        </w:rPr>
+        <w:t xml:space="preserve">  </w:t>
+      </w:r>
+      <w:r>
+        <w:rPr>
+          <w:rFonts w:asciiTheme="majorHAnsi" w:eastAsia="Calibri" w:hAnsiTheme="majorHAnsi" w:cstheme="majorHAnsi"/>
+          <w:sz w:val="28"/>
+          <w:szCs w:val="28"/>
+        </w:rPr>
+        <w:t>The DM user shall be able to view his information.</w:t>
+      </w:r>
+    </w:p>
+    <w:p>
+      <w:pPr>
+        <w:jc w:val="both"/>
+        <w:rPr>
+          <w:rFonts w:ascii="Calibri" w:eastAsia="Calibri" w:hAnsi="Calibri" w:cs="Calibri"/>
+        </w:rPr>
+      </w:pPr>
+    </w:p>
+    <w:p>
+      <w:pPr>
+        <w:spacing w:line="240" w:lineRule="auto"/>
+        <w:ind w:firstLine="720"/>
+        <w:jc w:val="both"/>
+        <w:rPr>
+          <w:rFonts w:ascii="Calibri" w:eastAsia="Calibri" w:hAnsi="Calibri" w:cs="Calibri"/>
+        </w:rPr>
+      </w:pPr>
+    </w:p>
+    <w:p>
+      <w:pPr>
+        <w:spacing w:before="240" w:after="240" w:line="240" w:lineRule="auto"/>
+        <w:rPr>
+          <w:rFonts w:ascii="Calibri" w:eastAsia="Calibri" w:hAnsi="Calibri" w:cs="Calibri"/>
+          <w:b/>
+        </w:rPr>
+      </w:pPr>
+      <w:bookmarkStart w:id="63" w:name="_z1b7vttkvmb0" w:colFirst="0" w:colLast="0"/>
+      <w:bookmarkEnd w:id="63"/>
+      <w:r>
+        <w:rPr>
+          <w:rFonts w:ascii="Calibri" w:eastAsia="Calibri" w:hAnsi="Calibri" w:cs="Calibri"/>
+          <w:b/>
+        </w:rPr>
+        <w:t xml:space="preserve">            </w:t>
+      </w:r>
+      <w:r>
+        <w:rPr>
+          <w:rFonts w:ascii="Calibri" w:eastAsia="Calibri" w:hAnsi="Calibri" w:cs="Calibri"/>
+          <w:b/>
+        </w:rPr>
+        <w:t xml:space="preserve">  For User:</w:t>
+      </w:r>
+    </w:p>
+    <w:p>
+      <w:pPr>
+        <w:spacing w:before="240" w:after="240" w:line="240" w:lineRule="auto"/>
+        <w:rPr>
+          <w:rFonts w:ascii="Calibri" w:eastAsia="Calibri" w:hAnsi="Calibri" w:cs="Calibri"/>
+          <w:b/>
+        </w:rPr>
+      </w:pPr>
+      <w:r>
+        <w:rPr>
+          <w:rFonts w:ascii="Calibri" w:eastAsia="Calibri" w:hAnsi="Calibri" w:cs="Calibri"/>
+          <w:color w:val="FF0000"/>
+          <w:sz w:val="28"/>
+          <w:szCs w:val="28"/>
+        </w:rPr>
+        <w:t xml:space="preserve">REQ-1:    </w:t>
+      </w:r>
+      <w:r>
+        <w:rPr>
+          <w:rFonts w:ascii="Calibri" w:eastAsia="Calibri" w:hAnsi="Calibri" w:cs="Calibri"/>
+          <w:sz w:val="28"/>
+          <w:szCs w:val="28"/>
+        </w:rPr>
+        <w:t>Shall be able to view a list of Supermarkets.</w:t>
+      </w:r>
+    </w:p>
+    <w:p>
+      <w:pPr>
+        <w:spacing w:before="240" w:after="240" w:line="240" w:lineRule="auto"/>
+        <w:rPr>
+          <w:rFonts w:ascii="Calibri" w:eastAsia="Calibri" w:hAnsi="Calibri" w:cs="Calibri"/>
+          <w:b/>
+        </w:rPr>
+      </w:pPr>
+      <w:r>
+        <w:rPr>
+          <w:rFonts w:ascii="Calibri" w:eastAsia="Calibri" w:hAnsi="Calibri" w:cs="Calibri"/>
+          <w:color w:val="FF0000"/>
+          <w:sz w:val="28"/>
+          <w:szCs w:val="28"/>
+        </w:rPr>
+        <w:t xml:space="preserve">REQ-2:    </w:t>
+      </w:r>
+      <w:r>
+        <w:rPr>
+          <w:rFonts w:ascii="Calibri" w:eastAsia="Calibri" w:hAnsi="Calibri" w:cs="Calibri"/>
+          <w:sz w:val="28"/>
+          <w:szCs w:val="28"/>
+        </w:rPr>
+        <w:t>Shall be able to view categories.</w:t>
+      </w:r>
+    </w:p>
+    <w:p>
+      <w:pPr>
+        <w:spacing w:line="240" w:lineRule="auto"/>
+        <w:jc w:val="both"/>
+        <w:rPr>
+          <w:rFonts w:ascii="Calibri" w:eastAsia="Calibri" w:hAnsi="Calibri" w:cs="Calibri"/>
+          <w:sz w:val="28"/>
+          <w:szCs w:val="28"/>
+        </w:rPr>
+      </w:pPr>
+      <w:r>
+        <w:rPr>
+          <w:rFonts w:ascii="Calibri" w:eastAsia="Calibri" w:hAnsi="Calibri" w:cs="Calibri"/>
+          <w:color w:val="FF0000"/>
+          <w:sz w:val="28"/>
+          <w:szCs w:val="28"/>
+        </w:rPr>
+        <w:t xml:space="preserve">REQ-3:    </w:t>
+      </w:r>
+      <w:r>
+        <w:rPr>
+          <w:rFonts w:ascii="Calibri" w:eastAsia="Calibri" w:hAnsi="Calibri" w:cs="Calibri"/>
+          <w:sz w:val="28"/>
+          <w:szCs w:val="28"/>
+        </w:rPr>
+        <w:t>Shall be able to view products</w:t>
+      </w:r>
+    </w:p>
+    <w:p>
+      <w:pPr>
+        <w:spacing w:line="240" w:lineRule="auto"/>
+        <w:jc w:val="both"/>
+        <w:rPr>
+          <w:rFonts w:ascii="Calibri" w:eastAsia="Calibri" w:hAnsi="Calibri" w:cs="Calibri"/>
+          <w:sz w:val="28"/>
+          <w:szCs w:val="28"/>
+        </w:rPr>
+      </w:pPr>
+    </w:p>
+    <w:p>
+      <w:pPr>
+        <w:spacing w:line="240" w:lineRule="auto"/>
+        <w:jc w:val="both"/>
+        <w:rPr>
+          <w:rFonts w:ascii="Calibri" w:eastAsia="Calibri" w:hAnsi="Calibri" w:cs="Calibri"/>
+          <w:sz w:val="28"/>
+          <w:szCs w:val="28"/>
+        </w:rPr>
+      </w:pPr>
+      <w:r>
+        <w:rPr>
+          <w:rFonts w:ascii="Calibri" w:eastAsia="Calibri" w:hAnsi="Calibri" w:cs="Calibri"/>
+          <w:color w:val="FF0000"/>
+          <w:sz w:val="28"/>
+          <w:szCs w:val="28"/>
+        </w:rPr>
+        <w:t xml:space="preserve">REQ-4:    </w:t>
+      </w:r>
+      <w:r>
+        <w:rPr>
+          <w:rFonts w:ascii="Calibri" w:eastAsia="Calibri" w:hAnsi="Calibri" w:cs="Calibri"/>
+          <w:sz w:val="28"/>
+          <w:szCs w:val="28"/>
+        </w:rPr>
+        <w:t>Shall be able to view prices</w:t>
+      </w:r>
+    </w:p>
+    <w:p>
+      <w:pPr>
+        <w:spacing w:line="240" w:lineRule="auto"/>
+        <w:jc w:val="both"/>
+        <w:rPr>
+          <w:rFonts w:ascii="Calibri" w:eastAsia="Calibri" w:hAnsi="Calibri" w:cs="Calibri"/>
+          <w:sz w:val="28"/>
+          <w:szCs w:val="28"/>
+        </w:rPr>
+      </w:pPr>
+    </w:p>
+    <w:p>
+      <w:pPr>
+        <w:spacing w:line="240" w:lineRule="auto"/>
+        <w:jc w:val="both"/>
+        <w:rPr>
+          <w:rFonts w:ascii="Calibri" w:eastAsia="Calibri" w:hAnsi="Calibri" w:cs="Calibri"/>
+          <w:sz w:val="28"/>
+          <w:szCs w:val="28"/>
+        </w:rPr>
+      </w:pPr>
+      <w:r>
+        <w:rPr>
+          <w:rFonts w:ascii="Calibri" w:eastAsia="Calibri" w:hAnsi="Calibri" w:cs="Calibri"/>
+          <w:color w:val="FF0000"/>
+          <w:sz w:val="28"/>
+          <w:szCs w:val="28"/>
+        </w:rPr>
+        <w:t>REQ-</w:t>
+      </w:r>
+      <w:r>
+        <w:rPr>
+          <w:rFonts w:ascii="Calibri" w:eastAsia="Calibri" w:hAnsi="Calibri" w:cs="Calibri"/>
+          <w:color w:val="FF0000"/>
+          <w:sz w:val="28"/>
+          <w:szCs w:val="28"/>
+        </w:rPr>
+        <w:t>5</w:t>
+      </w:r>
+      <w:r>
+        <w:rPr>
+          <w:rFonts w:ascii="Calibri" w:eastAsia="Calibri" w:hAnsi="Calibri" w:cs="Calibri"/>
+          <w:color w:val="FF0000"/>
+          <w:sz w:val="28"/>
+          <w:szCs w:val="28"/>
+        </w:rPr>
+        <w:t xml:space="preserve">:    </w:t>
+      </w:r>
+      <w:r>
+        <w:rPr>
+          <w:rFonts w:ascii="Calibri" w:eastAsia="Calibri" w:hAnsi="Calibri" w:cs="Calibri"/>
+          <w:sz w:val="28"/>
+          <w:szCs w:val="28"/>
+        </w:rPr>
+        <w:t xml:space="preserve">Dashboard Shall be able to display </w:t>
+      </w:r>
+      <w:r>
+        <w:rPr>
+          <w:rFonts w:ascii="Calibri" w:eastAsia="Calibri" w:hAnsi="Calibri" w:cs="Calibri"/>
+          <w:sz w:val="28"/>
+          <w:szCs w:val="28"/>
+        </w:rPr>
+        <w:t>product price at any date that user choose.</w:t>
+      </w:r>
+    </w:p>
+    <w:p>
+      <w:pPr>
+        <w:spacing w:line="240" w:lineRule="auto"/>
+        <w:jc w:val="both"/>
+        <w:rPr>
+          <w:rFonts w:ascii="Calibri" w:eastAsia="Calibri" w:hAnsi="Calibri" w:cs="Calibri"/>
+          <w:sz w:val="28"/>
+          <w:szCs w:val="28"/>
+        </w:rPr>
+      </w:pPr>
+    </w:p>
+    <w:p>
+      <w:pPr>
+        <w:spacing w:line="240" w:lineRule="auto"/>
+        <w:jc w:val="both"/>
+        <w:rPr>
+          <w:rFonts w:ascii="Calibri" w:eastAsia="Calibri" w:hAnsi="Calibri" w:cs="Calibri"/>
+          <w:sz w:val="28"/>
+          <w:szCs w:val="28"/>
+        </w:rPr>
+      </w:pPr>
+      <w:r>
+        <w:rPr>
+          <w:rFonts w:ascii="Calibri" w:eastAsia="Calibri" w:hAnsi="Calibri" w:cs="Calibri"/>
+          <w:color w:val="FF0000"/>
+          <w:sz w:val="28"/>
+          <w:szCs w:val="28"/>
+        </w:rPr>
+        <w:t>REQ-</w:t>
+      </w:r>
+      <w:r>
+        <w:rPr>
+          <w:rFonts w:ascii="Calibri" w:eastAsia="Calibri" w:hAnsi="Calibri" w:cs="Calibri"/>
+          <w:color w:val="FF0000"/>
+          <w:sz w:val="28"/>
+          <w:szCs w:val="28"/>
+        </w:rPr>
+        <w:t>6</w:t>
+      </w:r>
+      <w:r>
+        <w:rPr>
+          <w:rFonts w:ascii="Calibri" w:eastAsia="Calibri" w:hAnsi="Calibri" w:cs="Calibri"/>
+          <w:color w:val="FF0000"/>
+          <w:sz w:val="28"/>
+          <w:szCs w:val="28"/>
+        </w:rPr>
+        <w:t xml:space="preserve">:     </w:t>
+      </w:r>
+      <w:r>
+        <w:rPr>
+          <w:rFonts w:ascii="Calibri" w:eastAsia="Calibri" w:hAnsi="Calibri" w:cs="Calibri"/>
+          <w:sz w:val="28"/>
+          <w:szCs w:val="28"/>
+        </w:rPr>
+        <w:t>Shall be able to view a supermarket in specific regions.</w:t>
+      </w:r>
+    </w:p>
+    <w:p>
+      <w:pPr>
+        <w:spacing w:line="240" w:lineRule="auto"/>
+        <w:rPr>
+          <w:rFonts w:ascii="Calibri" w:eastAsia="Calibri" w:hAnsi="Calibri" w:cs="Calibri"/>
+          <w:color w:val="FF0000"/>
+          <w:sz w:val="28"/>
+          <w:szCs w:val="28"/>
+        </w:rPr>
+      </w:pPr>
+    </w:p>
+    <w:p>
+      <w:pPr>
+        <w:rPr>
+          <w:rFonts w:ascii="Calibri" w:eastAsia="Calibri" w:hAnsi="Calibri" w:cs="Calibri"/>
         </w:rPr>
       </w:pPr>
       <w:r>
@@ -5109,457 +5455,74 @@
           <w:sz w:val="28"/>
           <w:szCs w:val="28"/>
         </w:rPr>
-        <w:t>REQ-</w:t>
+        <w:t xml:space="preserve">REQ-7:     </w:t>
+      </w:r>
+      <w:r>
+        <w:rPr>
+          <w:rFonts w:asciiTheme="majorHAnsi" w:eastAsia="Calibri" w:hAnsiTheme="majorHAnsi" w:cstheme="majorHAnsi"/>
+          <w:sz w:val="28"/>
+          <w:szCs w:val="28"/>
+        </w:rPr>
+        <w:t xml:space="preserve">The DM </w:t>
       </w:r>
       <w:r>
         <w:rPr>
           <w:rFonts w:asciiTheme="majorHAnsi" w:hAnsiTheme="majorHAnsi" w:cstheme="majorHAnsi"/>
+          <w:sz w:val="28"/>
+          <w:szCs w:val="28"/>
+        </w:rPr>
+        <w:t xml:space="preserve">Shall be able to view for </w:t>
+      </w:r>
+    </w:p>
+    <w:p>
+      <w:pPr>
+        <w:spacing w:line="240" w:lineRule="auto"/>
+        <w:rPr>
+          <w:rFonts w:ascii="Calibri" w:eastAsia="Calibri" w:hAnsi="Calibri" w:cs="Calibri"/>
+        </w:rPr>
+      </w:pPr>
+    </w:p>
+    <w:p>
+      <w:pPr>
+        <w:spacing w:line="240" w:lineRule="auto"/>
+        <w:rPr>
+          <w:rFonts w:ascii="Calibri" w:eastAsia="Calibri" w:hAnsi="Calibri" w:cs="Calibri"/>
+        </w:rPr>
+      </w:pPr>
+    </w:p>
+    <w:p>
+      <w:pPr>
+        <w:rPr>
+          <w:rFonts w:asciiTheme="majorHAnsi" w:hAnsiTheme="majorHAnsi" w:cstheme="majorHAnsi"/>
+          <w:sz w:val="28"/>
+          <w:szCs w:val="28"/>
+        </w:rPr>
+      </w:pPr>
+      <w:r>
+        <w:rPr>
+          <w:rFonts w:asciiTheme="majorHAnsi" w:hAnsiTheme="majorHAnsi" w:cstheme="majorHAnsi"/>
+          <w:sz w:val="28"/>
+          <w:szCs w:val="28"/>
+        </w:rPr>
+        <w:t>given time the prices at all supermarke</w:t>
+      </w:r>
+      <w:r>
+        <w:rPr>
+          <w:rFonts w:asciiTheme="majorHAnsi" w:hAnsiTheme="majorHAnsi" w:cstheme="majorHAnsi"/>
+          <w:sz w:val="28"/>
+          <w:szCs w:val="28"/>
+        </w:rPr>
+        <w:t>ts</w:t>
+      </w:r>
+    </w:p>
+    <w:p>
+      <w:pPr>
+        <w:spacing w:line="240" w:lineRule="auto"/>
+        <w:rPr>
+          <w:rFonts w:ascii="Calibri" w:eastAsia="Calibri" w:hAnsi="Calibri" w:cs="Calibri"/>
           <w:color w:val="FF0000"/>
           <w:sz w:val="28"/>
           <w:szCs w:val="28"/>
-        </w:rPr>
-        <w:t>7</w:t>
-      </w:r>
-      <w:r>
-        <w:rPr>
-          <w:rFonts w:asciiTheme="majorHAnsi" w:hAnsiTheme="majorHAnsi" w:cstheme="majorHAnsi"/>
-          <w:color w:val="FF0000"/>
-          <w:sz w:val="28"/>
-          <w:szCs w:val="28"/>
-        </w:rPr>
-        <w:t xml:space="preserve">: </w:t>
-      </w:r>
-      <w:r>
-        <w:rPr>
-          <w:rFonts w:asciiTheme="majorHAnsi" w:hAnsiTheme="majorHAnsi" w:cstheme="majorHAnsi"/>
-          <w:color w:val="FF0000"/>
-          <w:sz w:val="28"/>
-          <w:szCs w:val="28"/>
-        </w:rPr>
-        <w:t xml:space="preserve">    </w:t>
-      </w:r>
-      <w:r>
-        <w:rPr>
-          <w:rFonts w:asciiTheme="majorHAnsi" w:hAnsiTheme="majorHAnsi" w:cstheme="majorHAnsi"/>
-          <w:color w:val="FF0000"/>
-          <w:sz w:val="28"/>
-          <w:szCs w:val="28"/>
-        </w:rPr>
-        <w:t xml:space="preserve"> </w:t>
-      </w:r>
-      <w:r>
-        <w:rPr>
-          <w:rFonts w:asciiTheme="majorHAnsi" w:eastAsia="Calibri" w:hAnsiTheme="majorHAnsi" w:cstheme="majorHAnsi"/>
-          <w:sz w:val="28"/>
-          <w:szCs w:val="28"/>
-        </w:rPr>
-        <w:t xml:space="preserve">The DM </w:t>
-      </w:r>
-      <w:r>
-        <w:rPr>
-          <w:rFonts w:asciiTheme="majorHAnsi" w:hAnsiTheme="majorHAnsi" w:cstheme="majorHAnsi"/>
-          <w:sz w:val="28"/>
-          <w:szCs w:val="28"/>
-        </w:rPr>
-        <w:t xml:space="preserve">Shall be able to view </w:t>
-      </w:r>
-      <w:r>
-        <w:rPr>
-          <w:rFonts w:asciiTheme="majorHAnsi" w:hAnsiTheme="majorHAnsi" w:cstheme="majorHAnsi"/>
-          <w:sz w:val="28"/>
-          <w:szCs w:val="28"/>
-        </w:rPr>
-        <w:t>for given</w:t>
-      </w:r>
-      <w:r>
-        <w:rPr>
-          <w:rFonts w:asciiTheme="majorHAnsi" w:hAnsiTheme="majorHAnsi" w:cstheme="majorHAnsi"/>
-          <w:sz w:val="28"/>
-          <w:szCs w:val="28"/>
-        </w:rPr>
-        <w:t xml:space="preserve"> time the prices at all supermarke</w:t>
-      </w:r>
-      <w:r>
-        <w:rPr>
-          <w:rFonts w:asciiTheme="majorHAnsi" w:hAnsiTheme="majorHAnsi" w:cstheme="majorHAnsi"/>
-          <w:sz w:val="28"/>
-          <w:szCs w:val="28"/>
-        </w:rPr>
-        <w:t>ts</w:t>
-      </w:r>
-    </w:p>
-    <w:p>
-      <w:pPr>
-        <w:rPr>
-          <w:rFonts w:asciiTheme="majorHAnsi" w:eastAsia="Calibri" w:hAnsiTheme="majorHAnsi" w:cstheme="majorHAnsi"/>
-          <w:sz w:val="28"/>
-          <w:szCs w:val="28"/>
-        </w:rPr>
-      </w:pPr>
-      <w:r>
-        <w:rPr>
-          <w:rFonts w:asciiTheme="majorHAnsi" w:eastAsia="Calibri" w:hAnsiTheme="majorHAnsi" w:cstheme="majorHAnsi"/>
-          <w:color w:val="FF0000"/>
-          <w:sz w:val="28"/>
-          <w:szCs w:val="28"/>
-        </w:rPr>
-        <w:t>REQ-</w:t>
-      </w:r>
-      <w:r>
-        <w:rPr>
-          <w:rFonts w:asciiTheme="majorHAnsi" w:eastAsia="Calibri" w:hAnsiTheme="majorHAnsi" w:cstheme="majorHAnsi"/>
-          <w:color w:val="FF0000"/>
-          <w:sz w:val="28"/>
-          <w:szCs w:val="28"/>
-        </w:rPr>
-        <w:t>8</w:t>
-      </w:r>
-      <w:r>
-        <w:rPr>
-          <w:rFonts w:asciiTheme="majorHAnsi" w:eastAsia="Calibri" w:hAnsiTheme="majorHAnsi" w:cstheme="majorHAnsi"/>
-          <w:color w:val="FF0000"/>
-          <w:sz w:val="28"/>
-          <w:szCs w:val="28"/>
-        </w:rPr>
-        <w:t xml:space="preserve">:    </w:t>
-      </w:r>
-      <w:r>
-        <w:rPr>
-          <w:rFonts w:asciiTheme="majorHAnsi" w:eastAsia="Calibri" w:hAnsiTheme="majorHAnsi" w:cstheme="majorHAnsi"/>
-          <w:color w:val="FF0000"/>
-          <w:sz w:val="28"/>
-          <w:szCs w:val="28"/>
-        </w:rPr>
-        <w:t xml:space="preserve">  </w:t>
-      </w:r>
-      <w:r>
-        <w:rPr>
-          <w:rFonts w:asciiTheme="majorHAnsi" w:eastAsia="Calibri" w:hAnsiTheme="majorHAnsi" w:cstheme="majorHAnsi"/>
-          <w:sz w:val="28"/>
-          <w:szCs w:val="28"/>
-        </w:rPr>
-        <w:t>The DM user shall be able to view his information.</w:t>
-      </w:r>
-    </w:p>
-    <w:p>
-      <w:pPr>
-        <w:jc w:val="both"/>
-        <w:rPr>
-          <w:rFonts w:ascii="Calibri" w:eastAsia="Calibri" w:hAnsi="Calibri" w:cs="Calibri"/>
-        </w:rPr>
-      </w:pPr>
-    </w:p>
-    <w:p>
-      <w:pPr>
-        <w:spacing w:line="240" w:lineRule="auto"/>
-        <w:ind w:firstLine="720"/>
-        <w:jc w:val="both"/>
-        <w:rPr>
-          <w:rFonts w:ascii="Calibri" w:eastAsia="Calibri" w:hAnsi="Calibri" w:cs="Calibri"/>
-        </w:rPr>
-      </w:pPr>
-    </w:p>
-    <w:p>
-      <w:pPr>
-        <w:spacing w:before="240" w:after="240" w:line="240" w:lineRule="auto"/>
-        <w:rPr>
-          <w:rFonts w:ascii="Calibri" w:eastAsia="Calibri" w:hAnsi="Calibri" w:cs="Calibri"/>
-          <w:b/>
-        </w:rPr>
-      </w:pPr>
-      <w:bookmarkStart w:id="63" w:name="_z1b7vttkvmb0" w:colFirst="0" w:colLast="0"/>
-      <w:bookmarkEnd w:id="63"/>
-      <w:r>
-        <w:rPr>
-          <w:rFonts w:ascii="Calibri" w:eastAsia="Calibri" w:hAnsi="Calibri" w:cs="Calibri"/>
-          <w:b/>
-        </w:rPr>
-        <w:t xml:space="preserve">            </w:t>
-      </w:r>
-      <w:r>
-        <w:rPr>
-          <w:rFonts w:ascii="Calibri" w:eastAsia="Calibri" w:hAnsi="Calibri" w:cs="Calibri"/>
-          <w:b/>
-        </w:rPr>
-        <w:t xml:space="preserve">  For User:</w:t>
-      </w:r>
-    </w:p>
-    <w:p>
-      <w:pPr>
-        <w:spacing w:before="240" w:after="240" w:line="240" w:lineRule="auto"/>
-        <w:rPr>
-          <w:rFonts w:ascii="Calibri" w:eastAsia="Calibri" w:hAnsi="Calibri" w:cs="Calibri"/>
-          <w:b/>
-        </w:rPr>
-      </w:pPr>
-      <w:r>
-        <w:rPr>
-          <w:rFonts w:ascii="Calibri" w:eastAsia="Calibri" w:hAnsi="Calibri" w:cs="Calibri"/>
-          <w:color w:val="FF0000"/>
-          <w:sz w:val="28"/>
-          <w:szCs w:val="28"/>
-        </w:rPr>
-        <w:t xml:space="preserve">REQ-1:    </w:t>
-      </w:r>
-      <w:r>
-        <w:rPr>
-          <w:rFonts w:ascii="Calibri" w:eastAsia="Calibri" w:hAnsi="Calibri" w:cs="Calibri"/>
-          <w:sz w:val="28"/>
-          <w:szCs w:val="28"/>
-        </w:rPr>
-        <w:t>Shall be able to view a list of Supermarkets.</w:t>
-      </w:r>
-    </w:p>
-    <w:p>
-      <w:pPr>
-        <w:spacing w:before="240" w:after="240" w:line="240" w:lineRule="auto"/>
-        <w:rPr>
-          <w:rFonts w:ascii="Calibri" w:eastAsia="Calibri" w:hAnsi="Calibri" w:cs="Calibri"/>
-          <w:b/>
-        </w:rPr>
-      </w:pPr>
-      <w:r>
-        <w:rPr>
-          <w:rFonts w:ascii="Calibri" w:eastAsia="Calibri" w:hAnsi="Calibri" w:cs="Calibri"/>
-          <w:color w:val="FF0000"/>
-          <w:sz w:val="28"/>
-          <w:szCs w:val="28"/>
-        </w:rPr>
-        <w:t xml:space="preserve">REQ-2:    </w:t>
-      </w:r>
-      <w:r>
-        <w:rPr>
-          <w:rFonts w:ascii="Calibri" w:eastAsia="Calibri" w:hAnsi="Calibri" w:cs="Calibri"/>
-          <w:sz w:val="28"/>
-          <w:szCs w:val="28"/>
-        </w:rPr>
-        <w:t>Shall be able to view categories.</w:t>
-      </w:r>
-    </w:p>
-    <w:p>
-      <w:pPr>
-        <w:spacing w:line="240" w:lineRule="auto"/>
-        <w:jc w:val="both"/>
-        <w:rPr>
-          <w:rFonts w:ascii="Calibri" w:eastAsia="Calibri" w:hAnsi="Calibri" w:cs="Calibri"/>
-          <w:sz w:val="28"/>
-          <w:szCs w:val="28"/>
-        </w:rPr>
-      </w:pPr>
-      <w:r>
-        <w:rPr>
-          <w:rFonts w:ascii="Calibri" w:eastAsia="Calibri" w:hAnsi="Calibri" w:cs="Calibri"/>
-          <w:color w:val="FF0000"/>
-          <w:sz w:val="28"/>
-          <w:szCs w:val="28"/>
-        </w:rPr>
-        <w:t xml:space="preserve">REQ-3:    </w:t>
-      </w:r>
-      <w:r>
-        <w:rPr>
-          <w:rFonts w:ascii="Calibri" w:eastAsia="Calibri" w:hAnsi="Calibri" w:cs="Calibri"/>
-          <w:sz w:val="28"/>
-          <w:szCs w:val="28"/>
-        </w:rPr>
-        <w:t>Shall be able to view products</w:t>
-      </w:r>
-    </w:p>
-    <w:p>
-      <w:pPr>
-        <w:spacing w:line="240" w:lineRule="auto"/>
-        <w:jc w:val="both"/>
-        <w:rPr>
-          <w:rFonts w:ascii="Calibri" w:eastAsia="Calibri" w:hAnsi="Calibri" w:cs="Calibri"/>
-          <w:sz w:val="28"/>
-          <w:szCs w:val="28"/>
-        </w:rPr>
-      </w:pPr>
-    </w:p>
-    <w:p>
-      <w:pPr>
-        <w:spacing w:line="240" w:lineRule="auto"/>
-        <w:jc w:val="both"/>
-        <w:rPr>
-          <w:rFonts w:ascii="Calibri" w:eastAsia="Calibri" w:hAnsi="Calibri" w:cs="Calibri"/>
-          <w:sz w:val="28"/>
-          <w:szCs w:val="28"/>
-        </w:rPr>
-      </w:pPr>
-      <w:r>
-        <w:rPr>
-          <w:rFonts w:ascii="Calibri" w:eastAsia="Calibri" w:hAnsi="Calibri" w:cs="Calibri"/>
-          <w:color w:val="FF0000"/>
-          <w:sz w:val="28"/>
-          <w:szCs w:val="28"/>
-        </w:rPr>
-        <w:t xml:space="preserve">REQ-4:    </w:t>
-      </w:r>
-      <w:r>
-        <w:rPr>
-          <w:rFonts w:ascii="Calibri" w:eastAsia="Calibri" w:hAnsi="Calibri" w:cs="Calibri"/>
-          <w:sz w:val="28"/>
-          <w:szCs w:val="28"/>
-        </w:rPr>
-        <w:t>Shall be able to view prices</w:t>
-      </w:r>
-    </w:p>
-    <w:p>
-      <w:pPr>
-        <w:spacing w:line="240" w:lineRule="auto"/>
-        <w:jc w:val="both"/>
-        <w:rPr>
-          <w:rFonts w:ascii="Calibri" w:eastAsia="Calibri" w:hAnsi="Calibri" w:cs="Calibri"/>
-          <w:sz w:val="28"/>
-          <w:szCs w:val="28"/>
-        </w:rPr>
-      </w:pPr>
-    </w:p>
-    <w:p>
-      <w:pPr>
-        <w:spacing w:line="240" w:lineRule="auto"/>
-        <w:jc w:val="both"/>
-        <w:rPr>
-          <w:rFonts w:ascii="Calibri" w:eastAsia="Calibri" w:hAnsi="Calibri" w:cs="Calibri"/>
-          <w:sz w:val="28"/>
-          <w:szCs w:val="28"/>
-        </w:rPr>
-      </w:pPr>
-      <w:r>
-        <w:rPr>
-          <w:rFonts w:ascii="Calibri" w:eastAsia="Calibri" w:hAnsi="Calibri" w:cs="Calibri"/>
-          <w:color w:val="FF0000"/>
-          <w:sz w:val="28"/>
-          <w:szCs w:val="28"/>
-        </w:rPr>
-        <w:t>REQ-</w:t>
-      </w:r>
-      <w:r>
-        <w:rPr>
-          <w:rFonts w:ascii="Calibri" w:eastAsia="Calibri" w:hAnsi="Calibri" w:cs="Calibri"/>
-          <w:color w:val="FF0000"/>
-          <w:sz w:val="28"/>
-          <w:szCs w:val="28"/>
-        </w:rPr>
-        <w:t>5</w:t>
-      </w:r>
-      <w:r>
-        <w:rPr>
-          <w:rFonts w:ascii="Calibri" w:eastAsia="Calibri" w:hAnsi="Calibri" w:cs="Calibri"/>
-          <w:color w:val="FF0000"/>
-          <w:sz w:val="28"/>
-          <w:szCs w:val="28"/>
-        </w:rPr>
-        <w:t xml:space="preserve">:    </w:t>
-      </w:r>
-      <w:r>
-        <w:rPr>
-          <w:rFonts w:ascii="Calibri" w:eastAsia="Calibri" w:hAnsi="Calibri" w:cs="Calibri"/>
-          <w:sz w:val="28"/>
-          <w:szCs w:val="28"/>
-        </w:rPr>
-        <w:t xml:space="preserve">Dashboard Shall be able to display </w:t>
-      </w:r>
-      <w:r>
-        <w:rPr>
-          <w:rFonts w:ascii="Calibri" w:eastAsia="Calibri" w:hAnsi="Calibri" w:cs="Calibri"/>
-          <w:sz w:val="28"/>
-          <w:szCs w:val="28"/>
-        </w:rPr>
-        <w:t>product price at any date that user choose.</w:t>
-      </w:r>
-    </w:p>
-    <w:p>
-      <w:pPr>
-        <w:spacing w:line="240" w:lineRule="auto"/>
-        <w:jc w:val="both"/>
-        <w:rPr>
-          <w:rFonts w:ascii="Calibri" w:eastAsia="Calibri" w:hAnsi="Calibri" w:cs="Calibri"/>
-          <w:sz w:val="28"/>
-          <w:szCs w:val="28"/>
-        </w:rPr>
-      </w:pPr>
-    </w:p>
-    <w:p>
-      <w:pPr>
-        <w:spacing w:line="240" w:lineRule="auto"/>
-        <w:jc w:val="both"/>
-        <w:rPr>
-          <w:rFonts w:ascii="Calibri" w:eastAsia="Calibri" w:hAnsi="Calibri" w:cs="Calibri"/>
-          <w:sz w:val="28"/>
-          <w:szCs w:val="28"/>
-        </w:rPr>
-      </w:pPr>
-      <w:r>
-        <w:rPr>
-          <w:rFonts w:ascii="Calibri" w:eastAsia="Calibri" w:hAnsi="Calibri" w:cs="Calibri"/>
-          <w:color w:val="FF0000"/>
-          <w:sz w:val="28"/>
-          <w:szCs w:val="28"/>
-        </w:rPr>
-        <w:t>REQ-</w:t>
-      </w:r>
-      <w:r>
-        <w:rPr>
-          <w:rFonts w:ascii="Calibri" w:eastAsia="Calibri" w:hAnsi="Calibri" w:cs="Calibri"/>
-          <w:color w:val="FF0000"/>
-          <w:sz w:val="28"/>
-          <w:szCs w:val="28"/>
-        </w:rPr>
-        <w:t>6</w:t>
-      </w:r>
-      <w:r>
-        <w:rPr>
-          <w:rFonts w:ascii="Calibri" w:eastAsia="Calibri" w:hAnsi="Calibri" w:cs="Calibri"/>
-          <w:color w:val="FF0000"/>
-          <w:sz w:val="28"/>
-          <w:szCs w:val="28"/>
-        </w:rPr>
-        <w:t xml:space="preserve">:     </w:t>
-      </w:r>
-      <w:r>
-        <w:rPr>
-          <w:rFonts w:ascii="Calibri" w:eastAsia="Calibri" w:hAnsi="Calibri" w:cs="Calibri"/>
-          <w:sz w:val="28"/>
-          <w:szCs w:val="28"/>
-        </w:rPr>
-        <w:t>Shall be able to view a supermarket in specific regions.</w:t>
-      </w:r>
-    </w:p>
-    <w:p>
-      <w:pPr>
-        <w:spacing w:line="240" w:lineRule="auto"/>
-        <w:rPr>
-          <w:rFonts w:ascii="Calibri" w:eastAsia="Calibri" w:hAnsi="Calibri" w:cs="Calibri"/>
-          <w:color w:val="FF0000"/>
-          <w:sz w:val="28"/>
-          <w:szCs w:val="28"/>
-        </w:rPr>
-      </w:pPr>
-    </w:p>
-    <w:p>
-      <w:pPr>
-        <w:spacing w:line="240" w:lineRule="auto"/>
-        <w:rPr>
-          <w:rFonts w:ascii="Calibri" w:eastAsia="Calibri" w:hAnsi="Calibri" w:cs="Calibri"/>
-          <w:color w:val="FF0000"/>
-          <w:sz w:val="28"/>
-          <w:szCs w:val="28"/>
-        </w:rPr>
-      </w:pPr>
-    </w:p>
-    <w:p>
-      <w:pPr>
-        <w:spacing w:line="240" w:lineRule="auto"/>
-        <w:rPr>
-          <w:rFonts w:ascii="Calibri" w:eastAsia="Calibri" w:hAnsi="Calibri" w:cs="Calibri"/>
-        </w:rPr>
-      </w:pPr>
-    </w:p>
-    <w:p>
-      <w:pPr>
-        <w:spacing w:line="240" w:lineRule="auto"/>
-        <w:rPr>
-          <w:rFonts w:ascii="Calibri" w:eastAsia="Calibri" w:hAnsi="Calibri" w:cs="Calibri"/>
         </w:rPr>
       </w:pPr>
     </w:p>
@@ -5688,7 +5651,6 @@
           <w:sz w:val="26"/>
           <w:szCs w:val="26"/>
         </w:rPr>
-        <w:lastRenderedPageBreak/>
         <w:t>Other Nonfunctional Requirements</w:t>
       </w:r>
     </w:p>

</xml_diff>